<commit_message>
modbus commnication is okk
</commit_message>
<xml_diff>
--- a/MODBUS PROTOCOL.docx
+++ b/MODBUS PROTOCOL.docx
@@ -1437,6 +1437,624 @@
         <w:jc w:val="both"/>
         <w:rPr>
           <w:rFonts w:ascii="Times New Roman" w:hAnsi="Times New Roman" w:cs="Times New Roman"/>
+          <w:b/>
+          <w:bCs/>
+          <w:sz w:val="28"/>
+          <w:szCs w:val="28"/>
+        </w:rPr>
+      </w:pPr>
+      <w:r>
+        <w:rPr>
+          <w:rFonts w:ascii="Times New Roman" w:hAnsi="Times New Roman" w:cs="Times New Roman"/>
+          <w:b/>
+          <w:bCs/>
+          <w:sz w:val="28"/>
+          <w:szCs w:val="28"/>
+        </w:rPr>
+        <w:lastRenderedPageBreak/>
+        <w:t>The Data Field</w:t>
+      </w:r>
+    </w:p>
+    <w:p>
+      <w:pPr>
+        <w:jc w:val="both"/>
+        <w:rPr>
+          <w:rFonts w:ascii="Times New Roman" w:hAnsi="Times New Roman" w:cs="Times New Roman"/>
+        </w:rPr>
+      </w:pPr>
+      <w:r>
+        <w:rPr>
+          <w:rFonts w:ascii="Times New Roman" w:hAnsi="Times New Roman" w:cs="Times New Roman"/>
+        </w:rPr>
+        <w:t xml:space="preserve">As I mentioned above the data field varies depending on the what type of operation is being performed on the </w:t>
+      </w:r>
+      <w:proofErr w:type="spellStart"/>
+      <w:r>
+        <w:rPr>
+          <w:rFonts w:ascii="Times New Roman" w:hAnsi="Times New Roman" w:cs="Times New Roman"/>
+        </w:rPr>
+        <w:t>modbus</w:t>
+      </w:r>
+      <w:proofErr w:type="spellEnd"/>
+      <w:r>
+        <w:rPr>
+          <w:rFonts w:ascii="Times New Roman" w:hAnsi="Times New Roman" w:cs="Times New Roman"/>
+        </w:rPr>
+        <w:t>. We will cover all the operations in the upcoming tutorials.</w:t>
+      </w:r>
+    </w:p>
+    <w:p>
+      <w:pPr>
+        <w:jc w:val="both"/>
+        <w:rPr>
+          <w:rFonts w:ascii="Times New Roman" w:hAnsi="Times New Roman" w:cs="Times New Roman"/>
+        </w:rPr>
+      </w:pPr>
+      <w:r>
+        <w:rPr>
+          <w:rFonts w:ascii="Times New Roman" w:hAnsi="Times New Roman" w:cs="Times New Roman"/>
+        </w:rPr>
+        <w:t>Below are some examples of the data field being varied.</w:t>
+      </w:r>
+    </w:p>
+    <w:p>
+      <w:pPr>
+        <w:jc w:val="both"/>
+        <w:rPr>
+          <w:rFonts w:ascii="Times New Roman" w:hAnsi="Times New Roman" w:cs="Times New Roman"/>
+        </w:rPr>
+      </w:pPr>
+      <w:r>
+        <w:rPr>
+          <w:rFonts w:ascii="Times New Roman" w:hAnsi="Times New Roman" w:cs="Times New Roman"/>
+        </w:rPr>
+        <w:drawing>
+          <wp:inline distT="0" distB="0" distL="0" distR="0" wp14:anchorId="13179CEF" wp14:editId="45F78662">
+            <wp:extent cx="6645910" cy="1823720"/>
+            <wp:effectExtent l="0" t="0" r="2540" b="5080"/>
+            <wp:docPr id="357496267" name="Picture 1"/>
+            <wp:cNvGraphicFramePr>
+              <a:graphicFrameLocks xmlns:a="http://schemas.openxmlformats.org/drawingml/2006/main" noChangeAspect="1"/>
+            </wp:cNvGraphicFramePr>
+            <a:graphic xmlns:a="http://schemas.openxmlformats.org/drawingml/2006/main">
+              <a:graphicData uri="http://schemas.openxmlformats.org/drawingml/2006/picture">
+                <pic:pic xmlns:pic="http://schemas.openxmlformats.org/drawingml/2006/picture">
+                  <pic:nvPicPr>
+                    <pic:cNvPr id="357496267" name=""/>
+                    <pic:cNvPicPr/>
+                  </pic:nvPicPr>
+                  <pic:blipFill>
+                    <a:blip r:embed="rId8"/>
+                    <a:stretch>
+                      <a:fillRect/>
+                    </a:stretch>
+                  </pic:blipFill>
+                  <pic:spPr>
+                    <a:xfrm>
+                      <a:off x="0" y="0"/>
+                      <a:ext cx="6645910" cy="1823720"/>
+                    </a:xfrm>
+                    <a:prstGeom prst="rect">
+                      <a:avLst/>
+                    </a:prstGeom>
+                  </pic:spPr>
+                </pic:pic>
+              </a:graphicData>
+            </a:graphic>
+          </wp:inline>
+        </w:drawing>
+      </w:r>
+    </w:p>
+    <w:p/>
+    <w:p>
+      <w:pPr>
+        <w:rPr>
+          <w:rFonts w:ascii="Times New Roman" w:hAnsi="Times New Roman" w:cs="Times New Roman"/>
+        </w:rPr>
+      </w:pPr>
+      <w:r>
+        <w:rPr>
+          <w:rFonts w:ascii="Times New Roman" w:hAnsi="Times New Roman" w:cs="Times New Roman"/>
+        </w:rPr>
+        <w:t xml:space="preserve">When the master </w:t>
+      </w:r>
+      <w:proofErr w:type="gramStart"/>
+      <w:r>
+        <w:rPr>
+          <w:rFonts w:ascii="Times New Roman" w:hAnsi="Times New Roman" w:cs="Times New Roman"/>
+        </w:rPr>
+        <w:t>send</w:t>
+      </w:r>
+      <w:proofErr w:type="gramEnd"/>
+      <w:r>
+        <w:rPr>
+          <w:rFonts w:ascii="Times New Roman" w:hAnsi="Times New Roman" w:cs="Times New Roman"/>
+        </w:rPr>
+        <w:t xml:space="preserve"> a query to read some data from a specific location in the slave, the data field consists of the following:</w:t>
+      </w:r>
+    </w:p>
+    <w:p>
+      <w:pPr>
+        <w:numPr>
+          <w:ilvl w:val="0"/>
+          <w:numId w:val="6"/>
+        </w:numPr>
+        <w:rPr>
+          <w:rFonts w:ascii="Times New Roman" w:hAnsi="Times New Roman" w:cs="Times New Roman"/>
+        </w:rPr>
+      </w:pPr>
+      <w:r>
+        <w:rPr>
+          <w:rFonts w:ascii="Times New Roman" w:hAnsi="Times New Roman" w:cs="Times New Roman"/>
+        </w:rPr>
+        <w:t>The </w:t>
+      </w:r>
+      <w:r>
+        <w:rPr>
+          <w:rFonts w:ascii="Times New Roman" w:hAnsi="Times New Roman" w:cs="Times New Roman"/>
+          <w:b/>
+          <w:bCs/>
+        </w:rPr>
+        <w:t>start address</w:t>
+      </w:r>
+      <w:r>
+        <w:rPr>
+          <w:rFonts w:ascii="Times New Roman" w:hAnsi="Times New Roman" w:cs="Times New Roman"/>
+        </w:rPr>
+        <w:t> of the register (2 Bytes). This is the starting register from where the master wants to read the data.</w:t>
+      </w:r>
+    </w:p>
+    <w:p>
+      <w:pPr>
+        <w:numPr>
+          <w:ilvl w:val="0"/>
+          <w:numId w:val="6"/>
+        </w:numPr>
+        <w:rPr>
+          <w:rFonts w:ascii="Times New Roman" w:hAnsi="Times New Roman" w:cs="Times New Roman"/>
+        </w:rPr>
+      </w:pPr>
+      <w:r>
+        <w:rPr>
+          <w:rFonts w:ascii="Times New Roman" w:hAnsi="Times New Roman" w:cs="Times New Roman"/>
+        </w:rPr>
+        <w:t>The </w:t>
+      </w:r>
+      <w:r>
+        <w:rPr>
+          <w:rFonts w:ascii="Times New Roman" w:hAnsi="Times New Roman" w:cs="Times New Roman"/>
+          <w:b/>
+          <w:bCs/>
+        </w:rPr>
+        <w:t>number of points</w:t>
+      </w:r>
+      <w:r>
+        <w:rPr>
+          <w:rFonts w:ascii="Times New Roman" w:hAnsi="Times New Roman" w:cs="Times New Roman"/>
+        </w:rPr>
+        <w:t> it wants to read (2 Bytes)</w:t>
+      </w:r>
+    </w:p>
+    <w:p>
+      <w:pPr>
+        <w:ind w:left="720"/>
+        <w:rPr>
+          <w:rFonts w:ascii="Times New Roman" w:hAnsi="Times New Roman" w:cs="Times New Roman"/>
+        </w:rPr>
+      </w:pPr>
+    </w:p>
+    <w:p>
+      <w:r>
+        <w:drawing>
+          <wp:inline distT="0" distB="0" distL="0" distR="0" wp14:anchorId="3D54733B" wp14:editId="63B6B298">
+            <wp:extent cx="6645910" cy="2308225"/>
+            <wp:effectExtent l="0" t="0" r="2540" b="0"/>
+            <wp:docPr id="689767044" name="Picture 1"/>
+            <wp:cNvGraphicFramePr>
+              <a:graphicFrameLocks xmlns:a="http://schemas.openxmlformats.org/drawingml/2006/main" noChangeAspect="1"/>
+            </wp:cNvGraphicFramePr>
+            <a:graphic xmlns:a="http://schemas.openxmlformats.org/drawingml/2006/main">
+              <a:graphicData uri="http://schemas.openxmlformats.org/drawingml/2006/picture">
+                <pic:pic xmlns:pic="http://schemas.openxmlformats.org/drawingml/2006/picture">
+                  <pic:nvPicPr>
+                    <pic:cNvPr id="689767044" name=""/>
+                    <pic:cNvPicPr/>
+                  </pic:nvPicPr>
+                  <pic:blipFill>
+                    <a:blip r:embed="rId9"/>
+                    <a:stretch>
+                      <a:fillRect/>
+                    </a:stretch>
+                  </pic:blipFill>
+                  <pic:spPr>
+                    <a:xfrm>
+                      <a:off x="0" y="0"/>
+                      <a:ext cx="6645910" cy="2308225"/>
+                    </a:xfrm>
+                    <a:prstGeom prst="rect">
+                      <a:avLst/>
+                    </a:prstGeom>
+                  </pic:spPr>
+                </pic:pic>
+              </a:graphicData>
+            </a:graphic>
+          </wp:inline>
+        </w:drawing>
+      </w:r>
+    </w:p>
+    <w:p/>
+    <w:p>
+      <w:pPr>
+        <w:rPr>
+          <w:rFonts w:ascii="Times New Roman" w:hAnsi="Times New Roman" w:cs="Times New Roman"/>
+        </w:rPr>
+      </w:pPr>
+      <w:r>
+        <w:rPr>
+          <w:rFonts w:ascii="Times New Roman" w:hAnsi="Times New Roman" w:cs="Times New Roman"/>
+        </w:rPr>
+        <w:t>The pattern remains the same with slave address and function code occupying 1 byte each and CRC occupying 2 bytes.</w:t>
+      </w:r>
+    </w:p>
+    <w:p>
+      <w:pPr>
+        <w:rPr>
+          <w:rFonts w:ascii="Times New Roman" w:hAnsi="Times New Roman" w:cs="Times New Roman"/>
+        </w:rPr>
+      </w:pPr>
+      <w:r>
+        <w:rPr>
+          <w:rFonts w:ascii="Times New Roman" w:hAnsi="Times New Roman" w:cs="Times New Roman"/>
+        </w:rPr>
+        <w:t>The only change is again in the Data field. It consists of the following:</w:t>
+      </w:r>
+    </w:p>
+    <w:p>
+      <w:pPr>
+        <w:numPr>
+          <w:ilvl w:val="0"/>
+          <w:numId w:val="7"/>
+        </w:numPr>
+        <w:rPr>
+          <w:rFonts w:ascii="Times New Roman" w:hAnsi="Times New Roman" w:cs="Times New Roman"/>
+        </w:rPr>
+      </w:pPr>
+      <w:r>
+        <w:rPr>
+          <w:rFonts w:ascii="Times New Roman" w:hAnsi="Times New Roman" w:cs="Times New Roman"/>
+          <w:b/>
+          <w:bCs/>
+        </w:rPr>
+        <w:t>Byte count</w:t>
+      </w:r>
+      <w:r>
+        <w:rPr>
+          <w:rFonts w:ascii="Times New Roman" w:hAnsi="Times New Roman" w:cs="Times New Roman"/>
+        </w:rPr>
+        <w:t> (The number of data bytes slave is going to send) occupying 1 Byte</w:t>
+      </w:r>
+    </w:p>
+    <w:p>
+      <w:pPr>
+        <w:numPr>
+          <w:ilvl w:val="0"/>
+          <w:numId w:val="7"/>
+        </w:numPr>
+        <w:rPr>
+          <w:rFonts w:ascii="Times New Roman" w:hAnsi="Times New Roman" w:cs="Times New Roman"/>
+        </w:rPr>
+      </w:pPr>
+      <w:r>
+        <w:rPr>
+          <w:rFonts w:ascii="Times New Roman" w:hAnsi="Times New Roman" w:cs="Times New Roman"/>
+        </w:rPr>
+        <w:t>The actual </w:t>
+      </w:r>
+      <w:r>
+        <w:rPr>
+          <w:rFonts w:ascii="Times New Roman" w:hAnsi="Times New Roman" w:cs="Times New Roman"/>
+          <w:b/>
+          <w:bCs/>
+        </w:rPr>
+        <w:t>data</w:t>
+      </w:r>
+      <w:r>
+        <w:rPr>
+          <w:rFonts w:ascii="Times New Roman" w:hAnsi="Times New Roman" w:cs="Times New Roman"/>
+        </w:rPr>
+        <w:t> itself. The occupancy here depends on how many data bytes the slave is sending.</w:t>
+      </w:r>
+    </w:p>
+    <w:p>
+      <w:pPr>
+        <w:rPr>
+          <w:rFonts w:ascii="Times New Roman" w:hAnsi="Times New Roman" w:cs="Times New Roman"/>
+        </w:rPr>
+      </w:pPr>
+      <w:r>
+        <w:rPr>
+          <w:rFonts w:ascii="Times New Roman" w:hAnsi="Times New Roman" w:cs="Times New Roman"/>
+        </w:rPr>
+        <w:br w:type="page"/>
+      </w:r>
+    </w:p>
+    <w:p>
+      <w:pPr>
+        <w:ind w:left="720"/>
+        <w:rPr>
+          <w:rFonts w:ascii="Times New Roman" w:hAnsi="Times New Roman" w:cs="Times New Roman"/>
+        </w:rPr>
+      </w:pPr>
+      <w:r>
+        <w:rPr>
+          <w:rFonts w:ascii="Times New Roman" w:hAnsi="Times New Roman" w:cs="Times New Roman"/>
+        </w:rPr>
+        <w:lastRenderedPageBreak/>
+        <w:drawing>
+          <wp:inline distT="0" distB="0" distL="0" distR="0" wp14:anchorId="6EAE3002" wp14:editId="5671328D">
+            <wp:extent cx="6515100" cy="2430780"/>
+            <wp:effectExtent l="0" t="0" r="0" b="7620"/>
+            <wp:docPr id="1776302861" name="Picture 1"/>
+            <wp:cNvGraphicFramePr>
+              <a:graphicFrameLocks xmlns:a="http://schemas.openxmlformats.org/drawingml/2006/main" noChangeAspect="1"/>
+            </wp:cNvGraphicFramePr>
+            <a:graphic xmlns:a="http://schemas.openxmlformats.org/drawingml/2006/main">
+              <a:graphicData uri="http://schemas.openxmlformats.org/drawingml/2006/picture">
+                <pic:pic xmlns:pic="http://schemas.openxmlformats.org/drawingml/2006/picture">
+                  <pic:nvPicPr>
+                    <pic:cNvPr id="1776302861" name=""/>
+                    <pic:cNvPicPr/>
+                  </pic:nvPicPr>
+                  <pic:blipFill>
+                    <a:blip r:embed="rId10"/>
+                    <a:stretch>
+                      <a:fillRect/>
+                    </a:stretch>
+                  </pic:blipFill>
+                  <pic:spPr>
+                    <a:xfrm>
+                      <a:off x="0" y="0"/>
+                      <a:ext cx="6515100" cy="2430780"/>
+                    </a:xfrm>
+                    <a:prstGeom prst="rect">
+                      <a:avLst/>
+                    </a:prstGeom>
+                  </pic:spPr>
+                </pic:pic>
+              </a:graphicData>
+            </a:graphic>
+          </wp:inline>
+        </w:drawing>
+      </w:r>
+    </w:p>
+    <w:p>
+      <w:pPr>
+        <w:ind w:left="720"/>
+        <w:rPr>
+          <w:rFonts w:ascii="Times New Roman" w:hAnsi="Times New Roman" w:cs="Times New Roman"/>
+        </w:rPr>
+      </w:pPr>
+      <w:proofErr w:type="gramStart"/>
+      <w:r>
+        <w:rPr>
+          <w:rFonts w:ascii="Times New Roman" w:hAnsi="Times New Roman" w:cs="Times New Roman"/>
+        </w:rPr>
+        <w:t>Again</w:t>
+      </w:r>
+      <w:proofErr w:type="gramEnd"/>
+      <w:r>
+        <w:rPr>
+          <w:rFonts w:ascii="Times New Roman" w:hAnsi="Times New Roman" w:cs="Times New Roman"/>
+        </w:rPr>
+        <w:t xml:space="preserve"> the rest of the pattern is same other than the data field. It contains the following:</w:t>
+      </w:r>
+    </w:p>
+    <w:p>
+      <w:pPr>
+        <w:numPr>
+          <w:ilvl w:val="0"/>
+          <w:numId w:val="8"/>
+        </w:numPr>
+        <w:rPr>
+          <w:rFonts w:ascii="Times New Roman" w:hAnsi="Times New Roman" w:cs="Times New Roman"/>
+        </w:rPr>
+      </w:pPr>
+      <w:r>
+        <w:rPr>
+          <w:rFonts w:ascii="Times New Roman" w:hAnsi="Times New Roman" w:cs="Times New Roman"/>
+          <w:b/>
+          <w:bCs/>
+        </w:rPr>
+        <w:t>Start address</w:t>
+      </w:r>
+      <w:r>
+        <w:rPr>
+          <w:rFonts w:ascii="Times New Roman" w:hAnsi="Times New Roman" w:cs="Times New Roman"/>
+        </w:rPr>
+        <w:t> of the Register/Coil where the master wants to start wring the data from. (2 Bytes)</w:t>
+      </w:r>
+    </w:p>
+    <w:p>
+      <w:pPr>
+        <w:numPr>
+          <w:ilvl w:val="0"/>
+          <w:numId w:val="8"/>
+        </w:numPr>
+        <w:rPr>
+          <w:rFonts w:ascii="Times New Roman" w:hAnsi="Times New Roman" w:cs="Times New Roman"/>
+        </w:rPr>
+      </w:pPr>
+      <w:r>
+        <w:rPr>
+          <w:rFonts w:ascii="Times New Roman" w:hAnsi="Times New Roman" w:cs="Times New Roman"/>
+          <w:b/>
+          <w:bCs/>
+        </w:rPr>
+        <w:t>Number of points</w:t>
+      </w:r>
+      <w:r>
+        <w:rPr>
+          <w:rFonts w:ascii="Times New Roman" w:hAnsi="Times New Roman" w:cs="Times New Roman"/>
+        </w:rPr>
+        <w:t> the master wants to write (2 Bytes)</w:t>
+      </w:r>
+    </w:p>
+    <w:p>
+      <w:pPr>
+        <w:numPr>
+          <w:ilvl w:val="0"/>
+          <w:numId w:val="8"/>
+        </w:numPr>
+        <w:rPr>
+          <w:rFonts w:ascii="Times New Roman" w:hAnsi="Times New Roman" w:cs="Times New Roman"/>
+        </w:rPr>
+      </w:pPr>
+      <w:r>
+        <w:rPr>
+          <w:rFonts w:ascii="Times New Roman" w:hAnsi="Times New Roman" w:cs="Times New Roman"/>
+          <w:b/>
+          <w:bCs/>
+        </w:rPr>
+        <w:t>Byte count</w:t>
+      </w:r>
+      <w:r>
+        <w:rPr>
+          <w:rFonts w:ascii="Times New Roman" w:hAnsi="Times New Roman" w:cs="Times New Roman"/>
+        </w:rPr>
+        <w:t>, the number of bytes master wants to write (1 Byte)</w:t>
+      </w:r>
+    </w:p>
+    <w:p>
+      <w:pPr>
+        <w:numPr>
+          <w:ilvl w:val="0"/>
+          <w:numId w:val="8"/>
+        </w:numPr>
+        <w:rPr>
+          <w:rFonts w:ascii="Times New Roman" w:hAnsi="Times New Roman" w:cs="Times New Roman"/>
+        </w:rPr>
+      </w:pPr>
+      <w:r>
+        <w:rPr>
+          <w:rFonts w:ascii="Times New Roman" w:hAnsi="Times New Roman" w:cs="Times New Roman"/>
+        </w:rPr>
+        <w:t>And the actual </w:t>
+      </w:r>
+      <w:r>
+        <w:rPr>
+          <w:rFonts w:ascii="Times New Roman" w:hAnsi="Times New Roman" w:cs="Times New Roman"/>
+          <w:b/>
+          <w:bCs/>
+        </w:rPr>
+        <w:t>data</w:t>
+      </w:r>
+      <w:r>
+        <w:rPr>
+          <w:rFonts w:ascii="Times New Roman" w:hAnsi="Times New Roman" w:cs="Times New Roman"/>
+        </w:rPr>
+        <w:t> itself.</w:t>
+      </w:r>
+    </w:p>
+    <w:p>
+      <w:pPr>
+        <w:ind w:left="720"/>
+        <w:rPr>
+          <w:rFonts w:ascii="Times New Roman" w:hAnsi="Times New Roman" w:cs="Times New Roman"/>
+        </w:rPr>
+      </w:pPr>
+      <w:r>
+        <w:rPr>
+          <w:rFonts w:ascii="Times New Roman" w:hAnsi="Times New Roman" w:cs="Times New Roman"/>
+        </w:rPr>
+        <w:t>One thing you might have noticed that I have used the term “Number of Points” master wants to read or write.</w:t>
+      </w:r>
+      <w:r>
+        <w:rPr>
+          <w:rFonts w:ascii="Times New Roman" w:hAnsi="Times New Roman" w:cs="Times New Roman"/>
+        </w:rPr>
+        <w:br/>
+        <w:t>We already know that the memory areas are divided into coils, which occupy 1 bit, and registers, which occupy 16 bits.</w:t>
+      </w:r>
+    </w:p>
+    <w:p>
+      <w:pPr>
+        <w:ind w:left="720"/>
+        <w:rPr>
+          <w:rFonts w:ascii="Times New Roman" w:hAnsi="Times New Roman" w:cs="Times New Roman"/>
+        </w:rPr>
+      </w:pPr>
+      <w:proofErr w:type="gramStart"/>
+      <w:r>
+        <w:rPr>
+          <w:rFonts w:ascii="Times New Roman" w:hAnsi="Times New Roman" w:cs="Times New Roman"/>
+        </w:rPr>
+        <w:t>So</w:t>
+      </w:r>
+      <w:proofErr w:type="gramEnd"/>
+      <w:r>
+        <w:rPr>
+          <w:rFonts w:ascii="Times New Roman" w:hAnsi="Times New Roman" w:cs="Times New Roman"/>
+        </w:rPr>
+        <w:t xml:space="preserve"> when the master wants to read or write the coils, number of points signifies number of coils. And in case of Registers, it </w:t>
+      </w:r>
+      <w:proofErr w:type="gramStart"/>
+      <w:r>
+        <w:rPr>
+          <w:rFonts w:ascii="Times New Roman" w:hAnsi="Times New Roman" w:cs="Times New Roman"/>
+        </w:rPr>
+        <w:t>signify</w:t>
+      </w:r>
+      <w:proofErr w:type="gramEnd"/>
+      <w:r>
+        <w:rPr>
+          <w:rFonts w:ascii="Times New Roman" w:hAnsi="Times New Roman" w:cs="Times New Roman"/>
+        </w:rPr>
+        <w:t xml:space="preserve"> the number of registers.</w:t>
+      </w:r>
+    </w:p>
+    <w:p>
+      <w:pPr>
+        <w:ind w:left="720"/>
+        <w:rPr>
+          <w:rFonts w:ascii="Times New Roman" w:hAnsi="Times New Roman" w:cs="Times New Roman"/>
+        </w:rPr>
+      </w:pPr>
+    </w:p>
+    <w:p>
+      <w:pPr>
+        <w:rPr>
+          <w:rFonts w:ascii="Times New Roman" w:hAnsi="Times New Roman" w:cs="Times New Roman"/>
+        </w:rPr>
+      </w:pPr>
+      <w:r>
+        <w:rPr>
+          <w:rFonts w:ascii="Times New Roman" w:hAnsi="Times New Roman" w:cs="Times New Roman"/>
+        </w:rPr>
+        <w:br w:type="page"/>
+      </w:r>
+    </w:p>
+    <w:p>
+      <w:pPr>
+        <w:rPr>
+          <w:rFonts w:ascii="Times New Roman" w:hAnsi="Times New Roman" w:cs="Times New Roman"/>
+        </w:rPr>
+      </w:pPr>
+    </w:p>
+    <w:p>
+      <w:pPr>
+        <w:rPr>
+          <w:rFonts w:ascii="Times New Roman" w:hAnsi="Times New Roman" w:cs="Times New Roman"/>
+        </w:rPr>
+      </w:pPr>
+    </w:p>
+    <w:p>
+      <w:pPr>
+        <w:numPr>
+          <w:ilvl w:val="0"/>
+          <w:numId w:val="7"/>
+        </w:numPr>
+        <w:rPr>
+          <w:rFonts w:ascii="Times New Roman" w:hAnsi="Times New Roman" w:cs="Times New Roman"/>
         </w:rPr>
       </w:pPr>
     </w:p>
@@ -1752,6 +2370,155 @@
     </w:lvl>
   </w:abstractNum>
   <w:abstractNum w:abstractNumId="2" w15:restartNumberingAfterBreak="0">
+    <w:nsid w:val="1F4252E6"/>
+    <w:multiLevelType w:val="multilevel"/>
+    <w:tmpl w:val="37122388"/>
+    <w:lvl w:ilvl="0">
+      <w:start w:val="1"/>
+      <w:numFmt w:val="bullet"/>
+      <w:lvlText w:val=""/>
+      <w:lvlJc w:val="left"/>
+      <w:pPr>
+        <w:tabs>
+          <w:tab w:val="num" w:pos="720"/>
+        </w:tabs>
+        <w:ind w:left="720" w:hanging="360"/>
+      </w:pPr>
+      <w:rPr>
+        <w:rFonts w:ascii="Symbol" w:hAnsi="Symbol" w:hint="default"/>
+        <w:sz w:val="20"/>
+      </w:rPr>
+    </w:lvl>
+    <w:lvl w:ilvl="1" w:tentative="1">
+      <w:start w:val="1"/>
+      <w:numFmt w:val="bullet"/>
+      <w:lvlText w:val=""/>
+      <w:lvlJc w:val="left"/>
+      <w:pPr>
+        <w:tabs>
+          <w:tab w:val="num" w:pos="1440"/>
+        </w:tabs>
+        <w:ind w:left="1440" w:hanging="360"/>
+      </w:pPr>
+      <w:rPr>
+        <w:rFonts w:ascii="Symbol" w:hAnsi="Symbol" w:hint="default"/>
+        <w:sz w:val="20"/>
+      </w:rPr>
+    </w:lvl>
+    <w:lvl w:ilvl="2" w:tentative="1">
+      <w:start w:val="1"/>
+      <w:numFmt w:val="bullet"/>
+      <w:lvlText w:val=""/>
+      <w:lvlJc w:val="left"/>
+      <w:pPr>
+        <w:tabs>
+          <w:tab w:val="num" w:pos="2160"/>
+        </w:tabs>
+        <w:ind w:left="2160" w:hanging="360"/>
+      </w:pPr>
+      <w:rPr>
+        <w:rFonts w:ascii="Symbol" w:hAnsi="Symbol" w:hint="default"/>
+        <w:sz w:val="20"/>
+      </w:rPr>
+    </w:lvl>
+    <w:lvl w:ilvl="3" w:tentative="1">
+      <w:start w:val="1"/>
+      <w:numFmt w:val="bullet"/>
+      <w:lvlText w:val=""/>
+      <w:lvlJc w:val="left"/>
+      <w:pPr>
+        <w:tabs>
+          <w:tab w:val="num" w:pos="2880"/>
+        </w:tabs>
+        <w:ind w:left="2880" w:hanging="360"/>
+      </w:pPr>
+      <w:rPr>
+        <w:rFonts w:ascii="Symbol" w:hAnsi="Symbol" w:hint="default"/>
+        <w:sz w:val="20"/>
+      </w:rPr>
+    </w:lvl>
+    <w:lvl w:ilvl="4" w:tentative="1">
+      <w:start w:val="1"/>
+      <w:numFmt w:val="bullet"/>
+      <w:lvlText w:val=""/>
+      <w:lvlJc w:val="left"/>
+      <w:pPr>
+        <w:tabs>
+          <w:tab w:val="num" w:pos="3600"/>
+        </w:tabs>
+        <w:ind w:left="3600" w:hanging="360"/>
+      </w:pPr>
+      <w:rPr>
+        <w:rFonts w:ascii="Symbol" w:hAnsi="Symbol" w:hint="default"/>
+        <w:sz w:val="20"/>
+      </w:rPr>
+    </w:lvl>
+    <w:lvl w:ilvl="5" w:tentative="1">
+      <w:start w:val="1"/>
+      <w:numFmt w:val="bullet"/>
+      <w:lvlText w:val=""/>
+      <w:lvlJc w:val="left"/>
+      <w:pPr>
+        <w:tabs>
+          <w:tab w:val="num" w:pos="4320"/>
+        </w:tabs>
+        <w:ind w:left="4320" w:hanging="360"/>
+      </w:pPr>
+      <w:rPr>
+        <w:rFonts w:ascii="Symbol" w:hAnsi="Symbol" w:hint="default"/>
+        <w:sz w:val="20"/>
+      </w:rPr>
+    </w:lvl>
+    <w:lvl w:ilvl="6" w:tentative="1">
+      <w:start w:val="1"/>
+      <w:numFmt w:val="bullet"/>
+      <w:lvlText w:val=""/>
+      <w:lvlJc w:val="left"/>
+      <w:pPr>
+        <w:tabs>
+          <w:tab w:val="num" w:pos="5040"/>
+        </w:tabs>
+        <w:ind w:left="5040" w:hanging="360"/>
+      </w:pPr>
+      <w:rPr>
+        <w:rFonts w:ascii="Symbol" w:hAnsi="Symbol" w:hint="default"/>
+        <w:sz w:val="20"/>
+      </w:rPr>
+    </w:lvl>
+    <w:lvl w:ilvl="7" w:tentative="1">
+      <w:start w:val="1"/>
+      <w:numFmt w:val="bullet"/>
+      <w:lvlText w:val=""/>
+      <w:lvlJc w:val="left"/>
+      <w:pPr>
+        <w:tabs>
+          <w:tab w:val="num" w:pos="5760"/>
+        </w:tabs>
+        <w:ind w:left="5760" w:hanging="360"/>
+      </w:pPr>
+      <w:rPr>
+        <w:rFonts w:ascii="Symbol" w:hAnsi="Symbol" w:hint="default"/>
+        <w:sz w:val="20"/>
+      </w:rPr>
+    </w:lvl>
+    <w:lvl w:ilvl="8" w:tentative="1">
+      <w:start w:val="1"/>
+      <w:numFmt w:val="bullet"/>
+      <w:lvlText w:val=""/>
+      <w:lvlJc w:val="left"/>
+      <w:pPr>
+        <w:tabs>
+          <w:tab w:val="num" w:pos="6480"/>
+        </w:tabs>
+        <w:ind w:left="6480" w:hanging="360"/>
+      </w:pPr>
+      <w:rPr>
+        <w:rFonts w:ascii="Symbol" w:hAnsi="Symbol" w:hint="default"/>
+        <w:sz w:val="20"/>
+      </w:rPr>
+    </w:lvl>
+  </w:abstractNum>
+  <w:abstractNum w:abstractNumId="3" w15:restartNumberingAfterBreak="0">
     <w:nsid w:val="50F91EFB"/>
     <w:multiLevelType w:val="multilevel"/>
     <w:tmpl w:val="72720302"/>
@@ -1900,7 +2667,7 @@
       </w:rPr>
     </w:lvl>
   </w:abstractNum>
-  <w:abstractNum w:abstractNumId="3" w15:restartNumberingAfterBreak="0">
+  <w:abstractNum w:abstractNumId="4" w15:restartNumberingAfterBreak="0">
     <w:nsid w:val="53B051A9"/>
     <w:multiLevelType w:val="multilevel"/>
     <w:tmpl w:val="EDA8C5B2"/>
@@ -2049,7 +2816,305 @@
       </w:rPr>
     </w:lvl>
   </w:abstractNum>
-  <w:abstractNum w:abstractNumId="4" w15:restartNumberingAfterBreak="0">
+  <w:abstractNum w:abstractNumId="5" w15:restartNumberingAfterBreak="0">
+    <w:nsid w:val="711F1571"/>
+    <w:multiLevelType w:val="multilevel"/>
+    <w:tmpl w:val="69ECE250"/>
+    <w:lvl w:ilvl="0">
+      <w:start w:val="1"/>
+      <w:numFmt w:val="bullet"/>
+      <w:lvlText w:val=""/>
+      <w:lvlJc w:val="left"/>
+      <w:pPr>
+        <w:tabs>
+          <w:tab w:val="num" w:pos="720"/>
+        </w:tabs>
+        <w:ind w:left="720" w:hanging="360"/>
+      </w:pPr>
+      <w:rPr>
+        <w:rFonts w:ascii="Symbol" w:hAnsi="Symbol" w:hint="default"/>
+        <w:sz w:val="20"/>
+      </w:rPr>
+    </w:lvl>
+    <w:lvl w:ilvl="1" w:tentative="1">
+      <w:start w:val="1"/>
+      <w:numFmt w:val="bullet"/>
+      <w:lvlText w:val=""/>
+      <w:lvlJc w:val="left"/>
+      <w:pPr>
+        <w:tabs>
+          <w:tab w:val="num" w:pos="1440"/>
+        </w:tabs>
+        <w:ind w:left="1440" w:hanging="360"/>
+      </w:pPr>
+      <w:rPr>
+        <w:rFonts w:ascii="Symbol" w:hAnsi="Symbol" w:hint="default"/>
+        <w:sz w:val="20"/>
+      </w:rPr>
+    </w:lvl>
+    <w:lvl w:ilvl="2" w:tentative="1">
+      <w:start w:val="1"/>
+      <w:numFmt w:val="bullet"/>
+      <w:lvlText w:val=""/>
+      <w:lvlJc w:val="left"/>
+      <w:pPr>
+        <w:tabs>
+          <w:tab w:val="num" w:pos="2160"/>
+        </w:tabs>
+        <w:ind w:left="2160" w:hanging="360"/>
+      </w:pPr>
+      <w:rPr>
+        <w:rFonts w:ascii="Symbol" w:hAnsi="Symbol" w:hint="default"/>
+        <w:sz w:val="20"/>
+      </w:rPr>
+    </w:lvl>
+    <w:lvl w:ilvl="3" w:tentative="1">
+      <w:start w:val="1"/>
+      <w:numFmt w:val="bullet"/>
+      <w:lvlText w:val=""/>
+      <w:lvlJc w:val="left"/>
+      <w:pPr>
+        <w:tabs>
+          <w:tab w:val="num" w:pos="2880"/>
+        </w:tabs>
+        <w:ind w:left="2880" w:hanging="360"/>
+      </w:pPr>
+      <w:rPr>
+        <w:rFonts w:ascii="Symbol" w:hAnsi="Symbol" w:hint="default"/>
+        <w:sz w:val="20"/>
+      </w:rPr>
+    </w:lvl>
+    <w:lvl w:ilvl="4" w:tentative="1">
+      <w:start w:val="1"/>
+      <w:numFmt w:val="bullet"/>
+      <w:lvlText w:val=""/>
+      <w:lvlJc w:val="left"/>
+      <w:pPr>
+        <w:tabs>
+          <w:tab w:val="num" w:pos="3600"/>
+        </w:tabs>
+        <w:ind w:left="3600" w:hanging="360"/>
+      </w:pPr>
+      <w:rPr>
+        <w:rFonts w:ascii="Symbol" w:hAnsi="Symbol" w:hint="default"/>
+        <w:sz w:val="20"/>
+      </w:rPr>
+    </w:lvl>
+    <w:lvl w:ilvl="5" w:tentative="1">
+      <w:start w:val="1"/>
+      <w:numFmt w:val="bullet"/>
+      <w:lvlText w:val=""/>
+      <w:lvlJc w:val="left"/>
+      <w:pPr>
+        <w:tabs>
+          <w:tab w:val="num" w:pos="4320"/>
+        </w:tabs>
+        <w:ind w:left="4320" w:hanging="360"/>
+      </w:pPr>
+      <w:rPr>
+        <w:rFonts w:ascii="Symbol" w:hAnsi="Symbol" w:hint="default"/>
+        <w:sz w:val="20"/>
+      </w:rPr>
+    </w:lvl>
+    <w:lvl w:ilvl="6" w:tentative="1">
+      <w:start w:val="1"/>
+      <w:numFmt w:val="bullet"/>
+      <w:lvlText w:val=""/>
+      <w:lvlJc w:val="left"/>
+      <w:pPr>
+        <w:tabs>
+          <w:tab w:val="num" w:pos="5040"/>
+        </w:tabs>
+        <w:ind w:left="5040" w:hanging="360"/>
+      </w:pPr>
+      <w:rPr>
+        <w:rFonts w:ascii="Symbol" w:hAnsi="Symbol" w:hint="default"/>
+        <w:sz w:val="20"/>
+      </w:rPr>
+    </w:lvl>
+    <w:lvl w:ilvl="7" w:tentative="1">
+      <w:start w:val="1"/>
+      <w:numFmt w:val="bullet"/>
+      <w:lvlText w:val=""/>
+      <w:lvlJc w:val="left"/>
+      <w:pPr>
+        <w:tabs>
+          <w:tab w:val="num" w:pos="5760"/>
+        </w:tabs>
+        <w:ind w:left="5760" w:hanging="360"/>
+      </w:pPr>
+      <w:rPr>
+        <w:rFonts w:ascii="Symbol" w:hAnsi="Symbol" w:hint="default"/>
+        <w:sz w:val="20"/>
+      </w:rPr>
+    </w:lvl>
+    <w:lvl w:ilvl="8" w:tentative="1">
+      <w:start w:val="1"/>
+      <w:numFmt w:val="bullet"/>
+      <w:lvlText w:val=""/>
+      <w:lvlJc w:val="left"/>
+      <w:pPr>
+        <w:tabs>
+          <w:tab w:val="num" w:pos="6480"/>
+        </w:tabs>
+        <w:ind w:left="6480" w:hanging="360"/>
+      </w:pPr>
+      <w:rPr>
+        <w:rFonts w:ascii="Symbol" w:hAnsi="Symbol" w:hint="default"/>
+        <w:sz w:val="20"/>
+      </w:rPr>
+    </w:lvl>
+  </w:abstractNum>
+  <w:abstractNum w:abstractNumId="6" w15:restartNumberingAfterBreak="0">
+    <w:nsid w:val="73DD4344"/>
+    <w:multiLevelType w:val="multilevel"/>
+    <w:tmpl w:val="7EBA31C2"/>
+    <w:lvl w:ilvl="0">
+      <w:start w:val="1"/>
+      <w:numFmt w:val="bullet"/>
+      <w:lvlText w:val=""/>
+      <w:lvlJc w:val="left"/>
+      <w:pPr>
+        <w:tabs>
+          <w:tab w:val="num" w:pos="720"/>
+        </w:tabs>
+        <w:ind w:left="720" w:hanging="360"/>
+      </w:pPr>
+      <w:rPr>
+        <w:rFonts w:ascii="Symbol" w:hAnsi="Symbol" w:hint="default"/>
+        <w:sz w:val="20"/>
+      </w:rPr>
+    </w:lvl>
+    <w:lvl w:ilvl="1" w:tentative="1">
+      <w:start w:val="1"/>
+      <w:numFmt w:val="bullet"/>
+      <w:lvlText w:val=""/>
+      <w:lvlJc w:val="left"/>
+      <w:pPr>
+        <w:tabs>
+          <w:tab w:val="num" w:pos="1440"/>
+        </w:tabs>
+        <w:ind w:left="1440" w:hanging="360"/>
+      </w:pPr>
+      <w:rPr>
+        <w:rFonts w:ascii="Symbol" w:hAnsi="Symbol" w:hint="default"/>
+        <w:sz w:val="20"/>
+      </w:rPr>
+    </w:lvl>
+    <w:lvl w:ilvl="2" w:tentative="1">
+      <w:start w:val="1"/>
+      <w:numFmt w:val="bullet"/>
+      <w:lvlText w:val=""/>
+      <w:lvlJc w:val="left"/>
+      <w:pPr>
+        <w:tabs>
+          <w:tab w:val="num" w:pos="2160"/>
+        </w:tabs>
+        <w:ind w:left="2160" w:hanging="360"/>
+      </w:pPr>
+      <w:rPr>
+        <w:rFonts w:ascii="Symbol" w:hAnsi="Symbol" w:hint="default"/>
+        <w:sz w:val="20"/>
+      </w:rPr>
+    </w:lvl>
+    <w:lvl w:ilvl="3" w:tentative="1">
+      <w:start w:val="1"/>
+      <w:numFmt w:val="bullet"/>
+      <w:lvlText w:val=""/>
+      <w:lvlJc w:val="left"/>
+      <w:pPr>
+        <w:tabs>
+          <w:tab w:val="num" w:pos="2880"/>
+        </w:tabs>
+        <w:ind w:left="2880" w:hanging="360"/>
+      </w:pPr>
+      <w:rPr>
+        <w:rFonts w:ascii="Symbol" w:hAnsi="Symbol" w:hint="default"/>
+        <w:sz w:val="20"/>
+      </w:rPr>
+    </w:lvl>
+    <w:lvl w:ilvl="4" w:tentative="1">
+      <w:start w:val="1"/>
+      <w:numFmt w:val="bullet"/>
+      <w:lvlText w:val=""/>
+      <w:lvlJc w:val="left"/>
+      <w:pPr>
+        <w:tabs>
+          <w:tab w:val="num" w:pos="3600"/>
+        </w:tabs>
+        <w:ind w:left="3600" w:hanging="360"/>
+      </w:pPr>
+      <w:rPr>
+        <w:rFonts w:ascii="Symbol" w:hAnsi="Symbol" w:hint="default"/>
+        <w:sz w:val="20"/>
+      </w:rPr>
+    </w:lvl>
+    <w:lvl w:ilvl="5" w:tentative="1">
+      <w:start w:val="1"/>
+      <w:numFmt w:val="bullet"/>
+      <w:lvlText w:val=""/>
+      <w:lvlJc w:val="left"/>
+      <w:pPr>
+        <w:tabs>
+          <w:tab w:val="num" w:pos="4320"/>
+        </w:tabs>
+        <w:ind w:left="4320" w:hanging="360"/>
+      </w:pPr>
+      <w:rPr>
+        <w:rFonts w:ascii="Symbol" w:hAnsi="Symbol" w:hint="default"/>
+        <w:sz w:val="20"/>
+      </w:rPr>
+    </w:lvl>
+    <w:lvl w:ilvl="6" w:tentative="1">
+      <w:start w:val="1"/>
+      <w:numFmt w:val="bullet"/>
+      <w:lvlText w:val=""/>
+      <w:lvlJc w:val="left"/>
+      <w:pPr>
+        <w:tabs>
+          <w:tab w:val="num" w:pos="5040"/>
+        </w:tabs>
+        <w:ind w:left="5040" w:hanging="360"/>
+      </w:pPr>
+      <w:rPr>
+        <w:rFonts w:ascii="Symbol" w:hAnsi="Symbol" w:hint="default"/>
+        <w:sz w:val="20"/>
+      </w:rPr>
+    </w:lvl>
+    <w:lvl w:ilvl="7" w:tentative="1">
+      <w:start w:val="1"/>
+      <w:numFmt w:val="bullet"/>
+      <w:lvlText w:val=""/>
+      <w:lvlJc w:val="left"/>
+      <w:pPr>
+        <w:tabs>
+          <w:tab w:val="num" w:pos="5760"/>
+        </w:tabs>
+        <w:ind w:left="5760" w:hanging="360"/>
+      </w:pPr>
+      <w:rPr>
+        <w:rFonts w:ascii="Symbol" w:hAnsi="Symbol" w:hint="default"/>
+        <w:sz w:val="20"/>
+      </w:rPr>
+    </w:lvl>
+    <w:lvl w:ilvl="8" w:tentative="1">
+      <w:start w:val="1"/>
+      <w:numFmt w:val="bullet"/>
+      <w:lvlText w:val=""/>
+      <w:lvlJc w:val="left"/>
+      <w:pPr>
+        <w:tabs>
+          <w:tab w:val="num" w:pos="6480"/>
+        </w:tabs>
+        <w:ind w:left="6480" w:hanging="360"/>
+      </w:pPr>
+      <w:rPr>
+        <w:rFonts w:ascii="Symbol" w:hAnsi="Symbol" w:hint="default"/>
+        <w:sz w:val="20"/>
+      </w:rPr>
+    </w:lvl>
+  </w:abstractNum>
+  <w:abstractNum w:abstractNumId="7" w15:restartNumberingAfterBreak="0">
     <w:nsid w:val="7F7B5E53"/>
     <w:multiLevelType w:val="multilevel"/>
     <w:tmpl w:val="C6B80B06"/>
@@ -2202,16 +3267,25 @@
     <w:abstractNumId w:val="1"/>
   </w:num>
   <w:num w:numId="2" w16cid:durableId="673918193">
-    <w:abstractNumId w:val="4"/>
+    <w:abstractNumId w:val="7"/>
   </w:num>
   <w:num w:numId="3" w16cid:durableId="1591573851">
-    <w:abstractNumId w:val="2"/>
+    <w:abstractNumId w:val="3"/>
   </w:num>
   <w:num w:numId="4" w16cid:durableId="408039349">
     <w:abstractNumId w:val="0"/>
   </w:num>
   <w:num w:numId="5" w16cid:durableId="1924026440">
-    <w:abstractNumId w:val="3"/>
+    <w:abstractNumId w:val="4"/>
+  </w:num>
+  <w:num w:numId="6" w16cid:durableId="749348374">
+    <w:abstractNumId w:val="2"/>
+  </w:num>
+  <w:num w:numId="7" w16cid:durableId="1463033183">
+    <w:abstractNumId w:val="5"/>
+  </w:num>
+  <w:num w:numId="8" w16cid:durableId="815881506">
+    <w:abstractNumId w:val="6"/>
   </w:num>
 </w:numbering>
 </file>

</xml_diff>